<commit_message>
may be final version
</commit_message>
<xml_diff>
--- a/Project1_Report.docx
+++ b/Project1_Report.docx
@@ -5626,14 +5626,48 @@
       <w:r>
         <w:t xml:space="preserve">Bảng </w:t>
       </w:r>
-      <w:fldSimple w:instr=" SEQ Bảng \* ARABIC ">
-        <w:r>
-          <w:rPr>
-            <w:noProof/>
-          </w:rPr>
-          <w:t>1</w:t>
-        </w:r>
-      </w:fldSimple>
+      <w:r>
+        <w:rPr>
+          <w:noProof/>
+        </w:rPr>
+        <w:fldChar w:fldCharType="begin"/>
+      </w:r>
+      <w:r>
+        <w:rPr>
+          <w:noProof/>
+        </w:rPr>
+        <w:instrText xml:space="preserve"> SEQ B</w:instrText>
+      </w:r>
+      <w:r>
+        <w:rPr>
+          <w:noProof/>
+        </w:rPr>
+        <w:instrText>ả</w:instrText>
+      </w:r>
+      <w:r>
+        <w:rPr>
+          <w:noProof/>
+        </w:rPr>
+        <w:instrText xml:space="preserve">ng \* ARABIC </w:instrText>
+      </w:r>
+      <w:r>
+        <w:rPr>
+          <w:noProof/>
+        </w:rPr>
+        <w:fldChar w:fldCharType="separate"/>
+      </w:r>
+      <w:r>
+        <w:rPr>
+          <w:noProof/>
+        </w:rPr>
+        <w:t>1</w:t>
+      </w:r>
+      <w:r>
+        <w:rPr>
+          <w:noProof/>
+        </w:rPr>
+        <w:fldChar w:fldCharType="end"/>
+      </w:r>
       <w:r>
         <w:t>: Danh mục các từ viết tắt và thuật ngữ</w:t>
       </w:r>
@@ -6438,14 +6472,36 @@
       <w:r>
         <w:t xml:space="preserve">Hình </w:t>
       </w:r>
-      <w:fldSimple w:instr=" SEQ Hình \* ARABIC ">
-        <w:r>
-          <w:rPr>
-            <w:noProof/>
-          </w:rPr>
-          <w:t>1</w:t>
-        </w:r>
-      </w:fldSimple>
+      <w:r>
+        <w:rPr>
+          <w:noProof/>
+        </w:rPr>
+        <w:fldChar w:fldCharType="begin"/>
+      </w:r>
+      <w:r>
+        <w:rPr>
+          <w:noProof/>
+        </w:rPr>
+        <w:instrText xml:space="preserve"> SEQ Hình \* ARABIC </w:instrText>
+      </w:r>
+      <w:r>
+        <w:rPr>
+          <w:noProof/>
+        </w:rPr>
+        <w:fldChar w:fldCharType="separate"/>
+      </w:r>
+      <w:r>
+        <w:rPr>
+          <w:noProof/>
+        </w:rPr>
+        <w:t>1</w:t>
+      </w:r>
+      <w:r>
+        <w:rPr>
+          <w:noProof/>
+        </w:rPr>
+        <w:fldChar w:fldCharType="end"/>
+      </w:r>
       <w:r>
         <w:t>: Biểu đồ phân rã chức năng</w:t>
       </w:r>
@@ -6537,14 +6593,36 @@
                   <w:r>
                     <w:t xml:space="preserve">Hình </w:t>
                   </w:r>
-                  <w:fldSimple w:instr=" SEQ Hình \* ARABIC ">
-                    <w:r>
-                      <w:rPr>
-                        <w:noProof/>
-                      </w:rPr>
-                      <w:t>2</w:t>
-                    </w:r>
-                  </w:fldSimple>
+                  <w:r>
+                    <w:rPr>
+                      <w:noProof/>
+                    </w:rPr>
+                    <w:fldChar w:fldCharType="begin"/>
+                  </w:r>
+                  <w:r>
+                    <w:rPr>
+                      <w:noProof/>
+                    </w:rPr>
+                    <w:instrText xml:space="preserve"> SEQ Hình \* ARABIC </w:instrText>
+                  </w:r>
+                  <w:r>
+                    <w:rPr>
+                      <w:noProof/>
+                    </w:rPr>
+                    <w:fldChar w:fldCharType="separate"/>
+                  </w:r>
+                  <w:r>
+                    <w:rPr>
+                      <w:noProof/>
+                    </w:rPr>
+                    <w:t>2</w:t>
+                  </w:r>
+                  <w:r>
+                    <w:rPr>
+                      <w:noProof/>
+                    </w:rPr>
+                    <w:fldChar w:fldCharType="end"/>
+                  </w:r>
                   <w:r>
                     <w:t>: Biểu đồ use case</w:t>
                   </w:r>
@@ -7841,14 +7919,48 @@
       <w:r>
         <w:t xml:space="preserve">Bảng </w:t>
       </w:r>
-      <w:fldSimple w:instr=" SEQ Bảng \* ARABIC ">
-        <w:r>
-          <w:rPr>
-            <w:noProof/>
-          </w:rPr>
-          <w:t>3</w:t>
-        </w:r>
-      </w:fldSimple>
+      <w:r>
+        <w:rPr>
+          <w:noProof/>
+        </w:rPr>
+        <w:fldChar w:fldCharType="begin"/>
+      </w:r>
+      <w:r>
+        <w:rPr>
+          <w:noProof/>
+        </w:rPr>
+        <w:instrText xml:space="preserve"> SEQ B</w:instrText>
+      </w:r>
+      <w:r>
+        <w:rPr>
+          <w:noProof/>
+        </w:rPr>
+        <w:instrText>ả</w:instrText>
+      </w:r>
+      <w:r>
+        <w:rPr>
+          <w:noProof/>
+        </w:rPr>
+        <w:instrText xml:space="preserve">ng \* ARABIC </w:instrText>
+      </w:r>
+      <w:r>
+        <w:rPr>
+          <w:noProof/>
+        </w:rPr>
+        <w:fldChar w:fldCharType="separate"/>
+      </w:r>
+      <w:r>
+        <w:rPr>
+          <w:noProof/>
+        </w:rPr>
+        <w:t>3</w:t>
+      </w:r>
+      <w:r>
+        <w:rPr>
+          <w:noProof/>
+        </w:rPr>
+        <w:fldChar w:fldCharType="end"/>
+      </w:r>
       <w:r>
         <w:t>: bảng bill</w:t>
       </w:r>
@@ -8087,14 +8199,48 @@
       <w:r>
         <w:t xml:space="preserve">Bảng </w:t>
       </w:r>
-      <w:fldSimple w:instr=" SEQ Bảng \* ARABIC ">
-        <w:r>
-          <w:rPr>
-            <w:noProof/>
-          </w:rPr>
-          <w:t>4</w:t>
-        </w:r>
-      </w:fldSimple>
+      <w:r>
+        <w:rPr>
+          <w:noProof/>
+        </w:rPr>
+        <w:fldChar w:fldCharType="begin"/>
+      </w:r>
+      <w:r>
+        <w:rPr>
+          <w:noProof/>
+        </w:rPr>
+        <w:instrText xml:space="preserve"> SEQ B</w:instrText>
+      </w:r>
+      <w:r>
+        <w:rPr>
+          <w:noProof/>
+        </w:rPr>
+        <w:instrText>ả</w:instrText>
+      </w:r>
+      <w:r>
+        <w:rPr>
+          <w:noProof/>
+        </w:rPr>
+        <w:instrText xml:space="preserve">ng \* ARABIC </w:instrText>
+      </w:r>
+      <w:r>
+        <w:rPr>
+          <w:noProof/>
+        </w:rPr>
+        <w:fldChar w:fldCharType="separate"/>
+      </w:r>
+      <w:r>
+        <w:rPr>
+          <w:noProof/>
+        </w:rPr>
+        <w:t>4</w:t>
+      </w:r>
+      <w:r>
+        <w:rPr>
+          <w:noProof/>
+        </w:rPr>
+        <w:fldChar w:fldCharType="end"/>
+      </w:r>
       <w:r>
         <w:t>: bảng billdetail</w:t>
       </w:r>
@@ -8302,14 +8448,48 @@
       <w:r>
         <w:t xml:space="preserve">Bảng </w:t>
       </w:r>
-      <w:fldSimple w:instr=" SEQ Bảng \* ARABIC ">
-        <w:r>
-          <w:rPr>
-            <w:noProof/>
-          </w:rPr>
-          <w:t>5</w:t>
-        </w:r>
-      </w:fldSimple>
+      <w:r>
+        <w:rPr>
+          <w:noProof/>
+        </w:rPr>
+        <w:fldChar w:fldCharType="begin"/>
+      </w:r>
+      <w:r>
+        <w:rPr>
+          <w:noProof/>
+        </w:rPr>
+        <w:instrText xml:space="preserve"> SEQ B</w:instrText>
+      </w:r>
+      <w:r>
+        <w:rPr>
+          <w:noProof/>
+        </w:rPr>
+        <w:instrText>ả</w:instrText>
+      </w:r>
+      <w:r>
+        <w:rPr>
+          <w:noProof/>
+        </w:rPr>
+        <w:instrText xml:space="preserve">ng \* ARABIC </w:instrText>
+      </w:r>
+      <w:r>
+        <w:rPr>
+          <w:noProof/>
+        </w:rPr>
+        <w:fldChar w:fldCharType="separate"/>
+      </w:r>
+      <w:r>
+        <w:rPr>
+          <w:noProof/>
+        </w:rPr>
+        <w:t>5</w:t>
+      </w:r>
+      <w:r>
+        <w:rPr>
+          <w:noProof/>
+        </w:rPr>
+        <w:fldChar w:fldCharType="end"/>
+      </w:r>
       <w:r>
         <w:t>: bảng book</w:t>
       </w:r>
@@ -8593,14 +8773,48 @@
       <w:r>
         <w:t xml:space="preserve">Bảng </w:t>
       </w:r>
-      <w:fldSimple w:instr=" SEQ Bảng \* ARABIC ">
-        <w:r>
-          <w:rPr>
-            <w:noProof/>
-          </w:rPr>
-          <w:t>6</w:t>
-        </w:r>
-      </w:fldSimple>
+      <w:r>
+        <w:rPr>
+          <w:noProof/>
+        </w:rPr>
+        <w:fldChar w:fldCharType="begin"/>
+      </w:r>
+      <w:r>
+        <w:rPr>
+          <w:noProof/>
+        </w:rPr>
+        <w:instrText xml:space="preserve"> SEQ B</w:instrText>
+      </w:r>
+      <w:r>
+        <w:rPr>
+          <w:noProof/>
+        </w:rPr>
+        <w:instrText>ả</w:instrText>
+      </w:r>
+      <w:r>
+        <w:rPr>
+          <w:noProof/>
+        </w:rPr>
+        <w:instrText xml:space="preserve">ng \* ARABIC </w:instrText>
+      </w:r>
+      <w:r>
+        <w:rPr>
+          <w:noProof/>
+        </w:rPr>
+        <w:fldChar w:fldCharType="separate"/>
+      </w:r>
+      <w:r>
+        <w:rPr>
+          <w:noProof/>
+        </w:rPr>
+        <w:t>6</w:t>
+      </w:r>
+      <w:r>
+        <w:rPr>
+          <w:noProof/>
+        </w:rPr>
+        <w:fldChar w:fldCharType="end"/>
+      </w:r>
       <w:r>
         <w:t xml:space="preserve">: bảng </w:t>
       </w:r>
@@ -8795,14 +9009,48 @@
       <w:r>
         <w:t xml:space="preserve">Bảng </w:t>
       </w:r>
-      <w:fldSimple w:instr=" SEQ Bảng \* ARABIC ">
-        <w:r>
-          <w:rPr>
-            <w:noProof/>
-          </w:rPr>
-          <w:t>7</w:t>
-        </w:r>
-      </w:fldSimple>
+      <w:r>
+        <w:rPr>
+          <w:noProof/>
+        </w:rPr>
+        <w:fldChar w:fldCharType="begin"/>
+      </w:r>
+      <w:r>
+        <w:rPr>
+          <w:noProof/>
+        </w:rPr>
+        <w:instrText xml:space="preserve"> SEQ B</w:instrText>
+      </w:r>
+      <w:r>
+        <w:rPr>
+          <w:noProof/>
+        </w:rPr>
+        <w:instrText>ả</w:instrText>
+      </w:r>
+      <w:r>
+        <w:rPr>
+          <w:noProof/>
+        </w:rPr>
+        <w:instrText xml:space="preserve">ng \* ARABIC </w:instrText>
+      </w:r>
+      <w:r>
+        <w:rPr>
+          <w:noProof/>
+        </w:rPr>
+        <w:fldChar w:fldCharType="separate"/>
+      </w:r>
+      <w:r>
+        <w:rPr>
+          <w:noProof/>
+        </w:rPr>
+        <w:t>7</w:t>
+      </w:r>
+      <w:r>
+        <w:rPr>
+          <w:noProof/>
+        </w:rPr>
+        <w:fldChar w:fldCharType="end"/>
+      </w:r>
       <w:r>
         <w:t>: bảng category</w:t>
       </w:r>
@@ -9170,14 +9418,48 @@
       <w:r>
         <w:t xml:space="preserve">Bảng </w:t>
       </w:r>
-      <w:fldSimple w:instr=" SEQ Bảng \* ARABIC ">
-        <w:r>
-          <w:rPr>
-            <w:noProof/>
-          </w:rPr>
-          <w:t>8</w:t>
-        </w:r>
-      </w:fldSimple>
+      <w:r>
+        <w:rPr>
+          <w:noProof/>
+        </w:rPr>
+        <w:fldChar w:fldCharType="begin"/>
+      </w:r>
+      <w:r>
+        <w:rPr>
+          <w:noProof/>
+        </w:rPr>
+        <w:instrText xml:space="preserve"> SEQ B</w:instrText>
+      </w:r>
+      <w:r>
+        <w:rPr>
+          <w:noProof/>
+        </w:rPr>
+        <w:instrText>ả</w:instrText>
+      </w:r>
+      <w:r>
+        <w:rPr>
+          <w:noProof/>
+        </w:rPr>
+        <w:instrText xml:space="preserve">ng \* ARABIC </w:instrText>
+      </w:r>
+      <w:r>
+        <w:rPr>
+          <w:noProof/>
+        </w:rPr>
+        <w:fldChar w:fldCharType="separate"/>
+      </w:r>
+      <w:r>
+        <w:rPr>
+          <w:noProof/>
+        </w:rPr>
+        <w:t>8</w:t>
+      </w:r>
+      <w:r>
+        <w:rPr>
+          <w:noProof/>
+        </w:rPr>
+        <w:fldChar w:fldCharType="end"/>
+      </w:r>
       <w:r>
         <w:t>: bảng author</w:t>
       </w:r>
@@ -9413,14 +9695,48 @@
       <w:r>
         <w:t xml:space="preserve">Bảng </w:t>
       </w:r>
-      <w:fldSimple w:instr=" SEQ Bảng \* ARABIC ">
-        <w:r>
-          <w:rPr>
-            <w:noProof/>
-          </w:rPr>
-          <w:t>9</w:t>
-        </w:r>
-      </w:fldSimple>
+      <w:r>
+        <w:rPr>
+          <w:noProof/>
+        </w:rPr>
+        <w:fldChar w:fldCharType="begin"/>
+      </w:r>
+      <w:r>
+        <w:rPr>
+          <w:noProof/>
+        </w:rPr>
+        <w:instrText xml:space="preserve"> SEQ B</w:instrText>
+      </w:r>
+      <w:r>
+        <w:rPr>
+          <w:noProof/>
+        </w:rPr>
+        <w:instrText>ả</w:instrText>
+      </w:r>
+      <w:r>
+        <w:rPr>
+          <w:noProof/>
+        </w:rPr>
+        <w:instrText xml:space="preserve">ng \* ARABIC </w:instrText>
+      </w:r>
+      <w:r>
+        <w:rPr>
+          <w:noProof/>
+        </w:rPr>
+        <w:fldChar w:fldCharType="separate"/>
+      </w:r>
+      <w:r>
+        <w:rPr>
+          <w:noProof/>
+        </w:rPr>
+        <w:t>9</w:t>
+      </w:r>
+      <w:r>
+        <w:rPr>
+          <w:noProof/>
+        </w:rPr>
+        <w:fldChar w:fldCharType="end"/>
+      </w:r>
       <w:r>
         <w:t>: bảng publisher</w:t>
       </w:r>
@@ -9608,14 +9924,48 @@
       <w:r>
         <w:t xml:space="preserve">Bảng </w:t>
       </w:r>
-      <w:fldSimple w:instr=" SEQ Bảng \* ARABIC ">
-        <w:r>
-          <w:rPr>
-            <w:noProof/>
-          </w:rPr>
-          <w:t>10</w:t>
-        </w:r>
-      </w:fldSimple>
+      <w:r>
+        <w:rPr>
+          <w:noProof/>
+        </w:rPr>
+        <w:fldChar w:fldCharType="begin"/>
+      </w:r>
+      <w:r>
+        <w:rPr>
+          <w:noProof/>
+        </w:rPr>
+        <w:instrText xml:space="preserve"> SEQ B</w:instrText>
+      </w:r>
+      <w:r>
+        <w:rPr>
+          <w:noProof/>
+        </w:rPr>
+        <w:instrText>ả</w:instrText>
+      </w:r>
+      <w:r>
+        <w:rPr>
+          <w:noProof/>
+        </w:rPr>
+        <w:instrText xml:space="preserve">ng \* ARABIC </w:instrText>
+      </w:r>
+      <w:r>
+        <w:rPr>
+          <w:noProof/>
+        </w:rPr>
+        <w:fldChar w:fldCharType="separate"/>
+      </w:r>
+      <w:r>
+        <w:rPr>
+          <w:noProof/>
+        </w:rPr>
+        <w:t>10</w:t>
+      </w:r>
+      <w:r>
+        <w:rPr>
+          <w:noProof/>
+        </w:rPr>
+        <w:fldChar w:fldCharType="end"/>
+      </w:r>
       <w:r>
         <w:t>: bảng inputevent</w:t>
       </w:r>
@@ -9899,14 +10249,48 @@
         <w:lastRenderedPageBreak/>
         <w:t xml:space="preserve">Bảng </w:t>
       </w:r>
-      <w:fldSimple w:instr=" SEQ Bảng \* ARABIC ">
-        <w:r>
-          <w:rPr>
-            <w:noProof/>
-          </w:rPr>
-          <w:t>11</w:t>
-        </w:r>
-      </w:fldSimple>
+      <w:r>
+        <w:rPr>
+          <w:noProof/>
+        </w:rPr>
+        <w:fldChar w:fldCharType="begin"/>
+      </w:r>
+      <w:r>
+        <w:rPr>
+          <w:noProof/>
+        </w:rPr>
+        <w:instrText xml:space="preserve"> SEQ B</w:instrText>
+      </w:r>
+      <w:r>
+        <w:rPr>
+          <w:noProof/>
+        </w:rPr>
+        <w:instrText>ả</w:instrText>
+      </w:r>
+      <w:r>
+        <w:rPr>
+          <w:noProof/>
+        </w:rPr>
+        <w:instrText xml:space="preserve">ng \* ARABIC </w:instrText>
+      </w:r>
+      <w:r>
+        <w:rPr>
+          <w:noProof/>
+        </w:rPr>
+        <w:fldChar w:fldCharType="separate"/>
+      </w:r>
+      <w:r>
+        <w:rPr>
+          <w:noProof/>
+        </w:rPr>
+        <w:t>11</w:t>
+      </w:r>
+      <w:r>
+        <w:rPr>
+          <w:noProof/>
+        </w:rPr>
+        <w:fldChar w:fldCharType="end"/>
+      </w:r>
       <w:r>
         <w:t>: bảng book_inputevent</w:t>
       </w:r>
@@ -10145,14 +10529,48 @@
       <w:r>
         <w:t xml:space="preserve">Bảng </w:t>
       </w:r>
-      <w:fldSimple w:instr=" SEQ Bảng \* ARABIC ">
-        <w:r>
-          <w:rPr>
-            <w:noProof/>
-          </w:rPr>
-          <w:t>12</w:t>
-        </w:r>
-      </w:fldSimple>
+      <w:r>
+        <w:rPr>
+          <w:noProof/>
+        </w:rPr>
+        <w:fldChar w:fldCharType="begin"/>
+      </w:r>
+      <w:r>
+        <w:rPr>
+          <w:noProof/>
+        </w:rPr>
+        <w:instrText xml:space="preserve"> SEQ B</w:instrText>
+      </w:r>
+      <w:r>
+        <w:rPr>
+          <w:noProof/>
+        </w:rPr>
+        <w:instrText>ả</w:instrText>
+      </w:r>
+      <w:r>
+        <w:rPr>
+          <w:noProof/>
+        </w:rPr>
+        <w:instrText xml:space="preserve">ng \* ARABIC </w:instrText>
+      </w:r>
+      <w:r>
+        <w:rPr>
+          <w:noProof/>
+        </w:rPr>
+        <w:fldChar w:fldCharType="separate"/>
+      </w:r>
+      <w:r>
+        <w:rPr>
+          <w:noProof/>
+        </w:rPr>
+        <w:t>12</w:t>
+      </w:r>
+      <w:r>
+        <w:rPr>
+          <w:noProof/>
+        </w:rPr>
+        <w:fldChar w:fldCharType="end"/>
+      </w:r>
       <w:r>
         <w:t>: bảng saleevent</w:t>
       </w:r>
@@ -10346,14 +10764,48 @@
       <w:r>
         <w:t xml:space="preserve">Bảng </w:t>
       </w:r>
-      <w:fldSimple w:instr=" SEQ Bảng \* ARABIC ">
-        <w:r>
-          <w:rPr>
-            <w:noProof/>
-          </w:rPr>
-          <w:t>13</w:t>
-        </w:r>
-      </w:fldSimple>
+      <w:r>
+        <w:rPr>
+          <w:noProof/>
+        </w:rPr>
+        <w:fldChar w:fldCharType="begin"/>
+      </w:r>
+      <w:r>
+        <w:rPr>
+          <w:noProof/>
+        </w:rPr>
+        <w:instrText xml:space="preserve"> SEQ B</w:instrText>
+      </w:r>
+      <w:r>
+        <w:rPr>
+          <w:noProof/>
+        </w:rPr>
+        <w:instrText>ả</w:instrText>
+      </w:r>
+      <w:r>
+        <w:rPr>
+          <w:noProof/>
+        </w:rPr>
+        <w:instrText xml:space="preserve">ng \* ARABIC </w:instrText>
+      </w:r>
+      <w:r>
+        <w:rPr>
+          <w:noProof/>
+        </w:rPr>
+        <w:fldChar w:fldCharType="separate"/>
+      </w:r>
+      <w:r>
+        <w:rPr>
+          <w:noProof/>
+        </w:rPr>
+        <w:t>13</w:t>
+      </w:r>
+      <w:r>
+        <w:rPr>
+          <w:noProof/>
+        </w:rPr>
+        <w:fldChar w:fldCharType="end"/>
+      </w:r>
       <w:r>
         <w:t>; bảng book_saleevent</w:t>
       </w:r>
@@ -10490,14 +10942,36 @@
       <w:r>
         <w:t xml:space="preserve">Hình </w:t>
       </w:r>
-      <w:fldSimple w:instr=" SEQ Hình \* ARABIC ">
-        <w:r>
-          <w:rPr>
-            <w:noProof/>
-          </w:rPr>
-          <w:t>4</w:t>
-        </w:r>
-      </w:fldSimple>
+      <w:r>
+        <w:rPr>
+          <w:noProof/>
+        </w:rPr>
+        <w:fldChar w:fldCharType="begin"/>
+      </w:r>
+      <w:r>
+        <w:rPr>
+          <w:noProof/>
+        </w:rPr>
+        <w:instrText xml:space="preserve"> SEQ Hình \* ARABIC </w:instrText>
+      </w:r>
+      <w:r>
+        <w:rPr>
+          <w:noProof/>
+        </w:rPr>
+        <w:fldChar w:fldCharType="separate"/>
+      </w:r>
+      <w:r>
+        <w:rPr>
+          <w:noProof/>
+        </w:rPr>
+        <w:t>4</w:t>
+      </w:r>
+      <w:r>
+        <w:rPr>
+          <w:noProof/>
+        </w:rPr>
+        <w:fldChar w:fldCharType="end"/>
+      </w:r>
       <w:r>
         <w:t xml:space="preserve"> Các module chính trong hệ thống</w:t>
       </w:r>
@@ -10624,14 +11098,36 @@
       <w:r>
         <w:t xml:space="preserve">Hình </w:t>
       </w:r>
-      <w:fldSimple w:instr=" SEQ Hình \* ARABIC ">
-        <w:r>
-          <w:rPr>
-            <w:noProof/>
-          </w:rPr>
-          <w:t>5</w:t>
-        </w:r>
-      </w:fldSimple>
+      <w:r>
+        <w:rPr>
+          <w:noProof/>
+        </w:rPr>
+        <w:fldChar w:fldCharType="begin"/>
+      </w:r>
+      <w:r>
+        <w:rPr>
+          <w:noProof/>
+        </w:rPr>
+        <w:instrText xml:space="preserve"> SEQ Hình \* ARABIC </w:instrText>
+      </w:r>
+      <w:r>
+        <w:rPr>
+          <w:noProof/>
+        </w:rPr>
+        <w:fldChar w:fldCharType="separate"/>
+      </w:r>
+      <w:r>
+        <w:rPr>
+          <w:noProof/>
+        </w:rPr>
+        <w:t>5</w:t>
+      </w:r>
+      <w:r>
+        <w:rPr>
+          <w:noProof/>
+        </w:rPr>
+        <w:fldChar w:fldCharType="end"/>
+      </w:r>
       <w:r>
         <w:t>: Biểu đồ lớp của chức năng Đăng nhập</w:t>
       </w:r>
@@ -10786,14 +11282,36 @@
       <w:r>
         <w:t xml:space="preserve">Hình </w:t>
       </w:r>
-      <w:fldSimple w:instr=" SEQ Hình \* ARABIC ">
-        <w:r>
-          <w:rPr>
-            <w:noProof/>
-          </w:rPr>
-          <w:t>6</w:t>
-        </w:r>
-      </w:fldSimple>
+      <w:r>
+        <w:rPr>
+          <w:noProof/>
+        </w:rPr>
+        <w:fldChar w:fldCharType="begin"/>
+      </w:r>
+      <w:r>
+        <w:rPr>
+          <w:noProof/>
+        </w:rPr>
+        <w:instrText xml:space="preserve"> SEQ Hình \* ARABIC </w:instrText>
+      </w:r>
+      <w:r>
+        <w:rPr>
+          <w:noProof/>
+        </w:rPr>
+        <w:fldChar w:fldCharType="separate"/>
+      </w:r>
+      <w:r>
+        <w:rPr>
+          <w:noProof/>
+        </w:rPr>
+        <w:t>6</w:t>
+      </w:r>
+      <w:r>
+        <w:rPr>
+          <w:noProof/>
+        </w:rPr>
+        <w:fldChar w:fldCharType="end"/>
+      </w:r>
       <w:r>
         <w:t>: Biểu đồ lớp của chức năng quản trị nội dung</w:t>
       </w:r>
@@ -11028,18 +11546,8 @@
           <w:numId w:val="45"/>
         </w:numPr>
       </w:pPr>
-      <w:r>
-        <w:t>Hệ thống chưa hoàn thiện tính năng mua hàng</w:t>
-      </w:r>
-    </w:p>
-    <w:p>
-      <w:pPr>
-        <w:pStyle w:val="ListParagraph"/>
-        <w:numPr>
-          <w:ilvl w:val="0"/>
-          <w:numId w:val="45"/>
-        </w:numPr>
-      </w:pPr>
+      <w:bookmarkStart w:id="39" w:name="_GoBack"/>
+      <w:bookmarkEnd w:id="39"/>
       <w:r>
         <w:t>Hệ thống chưa hoàn thiện tính năng bảo mật</w:t>
       </w:r>
@@ -11061,11 +11569,11 @@
           <w:numId w:val="28"/>
         </w:numPr>
       </w:pPr>
-      <w:bookmarkStart w:id="39" w:name="_Toc514714260"/>
+      <w:bookmarkStart w:id="40" w:name="_Toc514714260"/>
       <w:r>
         <w:t xml:space="preserve">Tính năng </w:t>
       </w:r>
-      <w:bookmarkEnd w:id="39"/>
+      <w:bookmarkEnd w:id="40"/>
       <w:r>
         <w:t>đăng ký tài khoản (user)</w:t>
       </w:r>
@@ -11168,22 +11676,44 @@
           <w:color w:val="FF0000"/>
         </w:rPr>
       </w:pPr>
-      <w:bookmarkStart w:id="40" w:name="_Toc533112002"/>
+      <w:bookmarkStart w:id="41" w:name="_Toc533112002"/>
       <w:r>
         <w:t xml:space="preserve">Hình </w:t>
       </w:r>
-      <w:fldSimple w:instr=" SEQ Hình \* ARABIC ">
-        <w:r>
-          <w:rPr>
-            <w:noProof/>
-          </w:rPr>
-          <w:t>8</w:t>
-        </w:r>
-      </w:fldSimple>
+      <w:r>
+        <w:rPr>
+          <w:noProof/>
+        </w:rPr>
+        <w:fldChar w:fldCharType="begin"/>
+      </w:r>
+      <w:r>
+        <w:rPr>
+          <w:noProof/>
+        </w:rPr>
+        <w:instrText xml:space="preserve"> SEQ Hình \* ARABIC </w:instrText>
+      </w:r>
+      <w:r>
+        <w:rPr>
+          <w:noProof/>
+        </w:rPr>
+        <w:fldChar w:fldCharType="separate"/>
+      </w:r>
+      <w:r>
+        <w:rPr>
+          <w:noProof/>
+        </w:rPr>
+        <w:t>8</w:t>
+      </w:r>
+      <w:r>
+        <w:rPr>
+          <w:noProof/>
+        </w:rPr>
+        <w:fldChar w:fldCharType="end"/>
+      </w:r>
       <w:r>
         <w:t>: Tính năng Đăng kí</w:t>
       </w:r>
-      <w:bookmarkEnd w:id="40"/>
+      <w:bookmarkEnd w:id="41"/>
     </w:p>
     <w:p>
       <w:pPr>
@@ -11290,8 +11820,6 @@
         </w:rPr>
         <w:br w:type="page"/>
       </w:r>
-      <w:bookmarkStart w:id="41" w:name="_GoBack"/>
-      <w:bookmarkEnd w:id="41"/>
       <w:r>
         <w:rPr>
           <w:i/>
@@ -12066,14 +12594,36 @@
       <w:r>
         <w:t xml:space="preserve">Hình </w:t>
       </w:r>
-      <w:fldSimple w:instr=" SEQ Hình \* ARABIC ">
-        <w:r>
-          <w:rPr>
-            <w:noProof/>
-          </w:rPr>
-          <w:t>9</w:t>
-        </w:r>
-      </w:fldSimple>
+      <w:r>
+        <w:rPr>
+          <w:noProof/>
+        </w:rPr>
+        <w:fldChar w:fldCharType="begin"/>
+      </w:r>
+      <w:r>
+        <w:rPr>
+          <w:noProof/>
+        </w:rPr>
+        <w:instrText xml:space="preserve"> SEQ Hình \* ARABIC </w:instrText>
+      </w:r>
+      <w:r>
+        <w:rPr>
+          <w:noProof/>
+        </w:rPr>
+        <w:fldChar w:fldCharType="separate"/>
+      </w:r>
+      <w:r>
+        <w:rPr>
+          <w:noProof/>
+        </w:rPr>
+        <w:t>9</w:t>
+      </w:r>
+      <w:r>
+        <w:rPr>
+          <w:noProof/>
+        </w:rPr>
+        <w:fldChar w:fldCharType="end"/>
+      </w:r>
       <w:r>
         <w:t>: Tính năng quản trị nội dung</w:t>
       </w:r>
@@ -13051,14 +13601,36 @@
                   <w:r>
                     <w:t xml:space="preserve">Hình </w:t>
                   </w:r>
-                  <w:fldSimple w:instr=" SEQ Hình \* ARABIC ">
-                    <w:r>
-                      <w:rPr>
-                        <w:noProof/>
-                      </w:rPr>
-                      <w:t>10</w:t>
-                    </w:r>
-                  </w:fldSimple>
+                  <w:r>
+                    <w:rPr>
+                      <w:noProof/>
+                    </w:rPr>
+                    <w:fldChar w:fldCharType="begin"/>
+                  </w:r>
+                  <w:r>
+                    <w:rPr>
+                      <w:noProof/>
+                    </w:rPr>
+                    <w:instrText xml:space="preserve"> SEQ Hình \* ARABIC </w:instrText>
+                  </w:r>
+                  <w:r>
+                    <w:rPr>
+                      <w:noProof/>
+                    </w:rPr>
+                    <w:fldChar w:fldCharType="separate"/>
+                  </w:r>
+                  <w:r>
+                    <w:rPr>
+                      <w:noProof/>
+                    </w:rPr>
+                    <w:t>10</w:t>
+                  </w:r>
+                  <w:r>
+                    <w:rPr>
+                      <w:noProof/>
+                    </w:rPr>
+                    <w:fldChar w:fldCharType="end"/>
+                  </w:r>
                   <w:r>
                     <w:t>: Giao diện thông tin tài khoản người dùng</w:t>
                   </w:r>
@@ -13073,6 +13645,7 @@
       <w:r>
         <w:rPr>
           <w:i/>
+          <w:noProof/>
           <w:color w:val="FF0000"/>
         </w:rPr>
         <w:drawing>
@@ -13230,14 +13803,36 @@
       <w:r>
         <w:t xml:space="preserve">Hình </w:t>
       </w:r>
-      <w:fldSimple w:instr=" SEQ Hình \* ARABIC ">
-        <w:r>
-          <w:rPr>
-            <w:noProof/>
-          </w:rPr>
-          <w:t>11</w:t>
-        </w:r>
-      </w:fldSimple>
+      <w:r>
+        <w:rPr>
+          <w:noProof/>
+        </w:rPr>
+        <w:fldChar w:fldCharType="begin"/>
+      </w:r>
+      <w:r>
+        <w:rPr>
+          <w:noProof/>
+        </w:rPr>
+        <w:instrText xml:space="preserve"> SEQ Hình \* ARABIC </w:instrText>
+      </w:r>
+      <w:r>
+        <w:rPr>
+          <w:noProof/>
+        </w:rPr>
+        <w:fldChar w:fldCharType="separate"/>
+      </w:r>
+      <w:r>
+        <w:rPr>
+          <w:noProof/>
+        </w:rPr>
+        <w:t>11</w:t>
+      </w:r>
+      <w:r>
+        <w:rPr>
+          <w:noProof/>
+        </w:rPr>
+        <w:fldChar w:fldCharType="end"/>
+      </w:r>
       <w:r>
         <w:t>: Giao diện thông tin chi tiết về sách</w:t>
       </w:r>
@@ -13255,6 +13850,7 @@
       </w:pPr>
       <w:bookmarkStart w:id="48" w:name="_Toc514714264"/>
       <w:r>
+        <w:lastRenderedPageBreak/>
         <w:t>PHẦN</w:t>
       </w:r>
       <w:r>
@@ -21970,7 +22566,7 @@
       <dsp:spPr>
         <a:xfrm>
           <a:off x="0" y="0"/>
-          <a:ext cx="1638935" cy="1638935"/>
+          <a:ext cx="1639019" cy="1639019"/>
         </a:xfrm>
         <a:prstGeom prst="pie">
           <a:avLst>
@@ -22021,8 +22617,8 @@
       </dsp:nvSpPr>
       <dsp:spPr>
         <a:xfrm>
-          <a:off x="819467" y="0"/>
-          <a:ext cx="3286442" cy="1638935"/>
+          <a:off x="819509" y="0"/>
+          <a:ext cx="3286663" cy="1639019"/>
         </a:xfrm>
         <a:prstGeom prst="rect">
           <a:avLst/>
@@ -22086,8 +22682,8 @@
         </a:p>
       </dsp:txBody>
       <dsp:txXfrm>
-        <a:off x="819467" y="0"/>
-        <a:ext cx="1643221" cy="491681"/>
+        <a:off x="819509" y="0"/>
+        <a:ext cx="1643331" cy="491706"/>
       </dsp:txXfrm>
     </dsp:sp>
     <dsp:sp modelId="{5F4391E9-D1AA-4DBA-BB95-04F845CF1399}">
@@ -22097,8 +22693,8 @@
       </dsp:nvSpPr>
       <dsp:spPr>
         <a:xfrm>
-          <a:off x="286814" y="491681"/>
-          <a:ext cx="1065306" cy="1065306"/>
+          <a:off x="286828" y="491706"/>
+          <a:ext cx="1065361" cy="1065361"/>
         </a:xfrm>
         <a:prstGeom prst="pie">
           <a:avLst>
@@ -22149,8 +22745,8 @@
       </dsp:nvSpPr>
       <dsp:spPr>
         <a:xfrm>
-          <a:off x="819467" y="491681"/>
-          <a:ext cx="3286442" cy="1065306"/>
+          <a:off x="819509" y="491706"/>
+          <a:ext cx="3286663" cy="1065361"/>
         </a:xfrm>
         <a:prstGeom prst="rect">
           <a:avLst/>
@@ -22211,8 +22807,8 @@
         </a:p>
       </dsp:txBody>
       <dsp:txXfrm>
-        <a:off x="819467" y="491681"/>
-        <a:ext cx="1643221" cy="491679"/>
+        <a:off x="819509" y="491706"/>
+        <a:ext cx="1643331" cy="491705"/>
       </dsp:txXfrm>
     </dsp:sp>
     <dsp:sp modelId="{5C9786BE-7C5E-48F8-AA48-F05CC370D8A7}">
@@ -22222,8 +22818,8 @@
       </dsp:nvSpPr>
       <dsp:spPr>
         <a:xfrm>
-          <a:off x="573627" y="983361"/>
-          <a:ext cx="491680" cy="491680"/>
+          <a:off x="573656" y="983411"/>
+          <a:ext cx="491705" cy="491705"/>
         </a:xfrm>
         <a:prstGeom prst="pie">
           <a:avLst>
@@ -22274,8 +22870,8 @@
       </dsp:nvSpPr>
       <dsp:spPr>
         <a:xfrm>
-          <a:off x="819467" y="983361"/>
-          <a:ext cx="3286442" cy="491680"/>
+          <a:off x="819509" y="983411"/>
+          <a:ext cx="3286663" cy="491705"/>
         </a:xfrm>
         <a:prstGeom prst="rect">
           <a:avLst/>
@@ -22336,8 +22932,8 @@
         </a:p>
       </dsp:txBody>
       <dsp:txXfrm>
-        <a:off x="819467" y="983361"/>
-        <a:ext cx="1643221" cy="491680"/>
+        <a:off x="819509" y="983411"/>
+        <a:ext cx="1643331" cy="491705"/>
       </dsp:txXfrm>
     </dsp:sp>
     <dsp:sp modelId="{FBE01E1D-1F0C-4A17-B113-873AEFAD3AAD}">
@@ -22347,8 +22943,8 @@
       </dsp:nvSpPr>
       <dsp:spPr>
         <a:xfrm>
-          <a:off x="2462688" y="0"/>
-          <a:ext cx="1643221" cy="491681"/>
+          <a:off x="2462841" y="0"/>
+          <a:ext cx="1643331" cy="491706"/>
         </a:xfrm>
         <a:prstGeom prst="rect">
           <a:avLst/>
@@ -22416,8 +23012,8 @@
         </a:p>
       </dsp:txBody>
       <dsp:txXfrm>
-        <a:off x="2462688" y="0"/>
-        <a:ext cx="1643221" cy="491681"/>
+        <a:off x="2462841" y="0"/>
+        <a:ext cx="1643331" cy="491706"/>
       </dsp:txXfrm>
     </dsp:sp>
     <dsp:sp modelId="{4D52AA45-42B1-4659-9F4C-300AF4B1B136}">
@@ -22427,8 +23023,8 @@
       </dsp:nvSpPr>
       <dsp:spPr>
         <a:xfrm>
-          <a:off x="2462688" y="491681"/>
-          <a:ext cx="1643221" cy="491679"/>
+          <a:off x="2462841" y="491706"/>
+          <a:ext cx="1643331" cy="491705"/>
         </a:xfrm>
         <a:prstGeom prst="rect">
           <a:avLst/>
@@ -22475,8 +23071,8 @@
         </a:p>
       </dsp:txBody>
       <dsp:txXfrm>
-        <a:off x="2462688" y="491681"/>
-        <a:ext cx="1643221" cy="491679"/>
+        <a:off x="2462841" y="491706"/>
+        <a:ext cx="1643331" cy="491705"/>
       </dsp:txXfrm>
     </dsp:sp>
     <dsp:sp modelId="{A6255601-C4C7-4C3E-A13B-82E4AD930BCA}">
@@ -22486,8 +23082,8 @@
       </dsp:nvSpPr>
       <dsp:spPr>
         <a:xfrm>
-          <a:off x="2462688" y="983361"/>
-          <a:ext cx="1643221" cy="491680"/>
+          <a:off x="2462841" y="983411"/>
+          <a:ext cx="1643331" cy="491705"/>
         </a:xfrm>
         <a:prstGeom prst="rect">
           <a:avLst/>
@@ -22534,8 +23130,8 @@
         </a:p>
       </dsp:txBody>
       <dsp:txXfrm>
-        <a:off x="2462688" y="983361"/>
-        <a:ext cx="1643221" cy="491680"/>
+        <a:off x="2462841" y="983411"/>
+        <a:ext cx="1643331" cy="491705"/>
       </dsp:txXfrm>
     </dsp:sp>
   </dsp:spTree>
@@ -26377,7 +26973,7 @@
 </file>
 
 <file path=customXml/itemProps1.xml><?xml version="1.0" encoding="utf-8"?>
-<ds:datastoreItem xmlns:ds="http://schemas.openxmlformats.org/officeDocument/2006/customXml" ds:itemID="{9DD0FCF2-1F66-45C6-80BE-45F1BDB169E4}">
+<ds:datastoreItem xmlns:ds="http://schemas.openxmlformats.org/officeDocument/2006/customXml" ds:itemID="{1F8F9D86-FB6D-43E7-9088-7590588CC157}">
   <ds:schemaRefs>
     <ds:schemaRef ds:uri="http://schemas.openxmlformats.org/officeDocument/2006/bibliography"/>
   </ds:schemaRefs>

</xml_diff>